<commit_message>
last push, readme updated
</commit_message>
<xml_diff>
--- a/hswInst.docx
+++ b/hswInst.docx
@@ -25,21 +25,160 @@
         <w:spacing w:after="0" w:line="240" w:lineRule="auto"/>
         <w:rPr>
           <w:rFonts w:ascii="inherit" w:eastAsia="Times New Roman" w:hAnsi="inherit" w:cs="Courier New"/>
-          <w:color w:val="1D1C1D"/>
-          <w:sz w:val="20"/>
-          <w:szCs w:val="20"/>
-        </w:rPr>
-      </w:pPr>
-      <w:r>
-        <w:rPr>
-          <w:rFonts w:ascii="inherit" w:eastAsia="Times New Roman" w:hAnsi="inherit" w:cs="Courier New"/>
           <w:b/>
           <w:bCs/>
           <w:color w:val="0000FF"/>
           <w:sz w:val="20"/>
           <w:szCs w:val="20"/>
         </w:rPr>
+      </w:pPr>
+      <w:r>
+        <w:rPr>
+          <w:rFonts w:ascii="inherit" w:eastAsia="Times New Roman" w:hAnsi="inherit" w:cs="Courier New"/>
+          <w:b/>
+          <w:bCs/>
+          <w:color w:val="0000FF"/>
+          <w:sz w:val="20"/>
+          <w:szCs w:val="20"/>
+        </w:rPr>
         <w:t># Node.js &amp; MySQL</w:t>
+      </w:r>
+    </w:p>
+    <w:p>
+      <w:pPr>
+        <w:tabs>
+          <w:tab w:val="left" w:pos="916"/>
+          <w:tab w:val="left" w:pos="1832"/>
+          <w:tab w:val="left" w:pos="2748"/>
+          <w:tab w:val="left" w:pos="3664"/>
+          <w:tab w:val="left" w:pos="4580"/>
+          <w:tab w:val="left" w:pos="5496"/>
+          <w:tab w:val="left" w:pos="6412"/>
+          <w:tab w:val="left" w:pos="7328"/>
+          <w:tab w:val="left" w:pos="8244"/>
+          <w:tab w:val="left" w:pos="9160"/>
+          <w:tab w:val="left" w:pos="10076"/>
+          <w:tab w:val="left" w:pos="10992"/>
+          <w:tab w:val="left" w:pos="11908"/>
+          <w:tab w:val="left" w:pos="12824"/>
+          <w:tab w:val="left" w:pos="13740"/>
+          <w:tab w:val="left" w:pos="14656"/>
+        </w:tabs>
+        <w:spacing w:after="0" w:line="240" w:lineRule="auto"/>
+        <w:rPr>
+          <w:rFonts w:ascii="inherit" w:eastAsia="Times New Roman" w:hAnsi="inherit" w:cs="Courier New"/>
+          <w:b/>
+          <w:bCs/>
+          <w:color w:val="0000FF"/>
+          <w:sz w:val="20"/>
+          <w:szCs w:val="20"/>
+        </w:rPr>
+      </w:pPr>
+      <w:r>
+        <w:rPr>
+          <w:rFonts w:ascii="inherit" w:eastAsia="Times New Roman" w:hAnsi="inherit" w:cs="Courier New"/>
+          <w:b/>
+          <w:bCs/>
+          <w:color w:val="0000FF"/>
+          <w:sz w:val="20"/>
+          <w:szCs w:val="20"/>
+        </w:rPr>
+        <w:t>Time – Monday -3 hours</w:t>
+      </w:r>
+    </w:p>
+    <w:p>
+      <w:pPr>
+        <w:tabs>
+          <w:tab w:val="left" w:pos="916"/>
+          <w:tab w:val="left" w:pos="1832"/>
+          <w:tab w:val="left" w:pos="2748"/>
+          <w:tab w:val="left" w:pos="3664"/>
+          <w:tab w:val="left" w:pos="4580"/>
+          <w:tab w:val="left" w:pos="5496"/>
+          <w:tab w:val="left" w:pos="6412"/>
+          <w:tab w:val="left" w:pos="7328"/>
+          <w:tab w:val="left" w:pos="8244"/>
+          <w:tab w:val="left" w:pos="9160"/>
+          <w:tab w:val="left" w:pos="10076"/>
+          <w:tab w:val="left" w:pos="10992"/>
+          <w:tab w:val="left" w:pos="11908"/>
+          <w:tab w:val="left" w:pos="12824"/>
+          <w:tab w:val="left" w:pos="13740"/>
+          <w:tab w:val="left" w:pos="14656"/>
+        </w:tabs>
+        <w:spacing w:after="0" w:line="240" w:lineRule="auto"/>
+        <w:rPr>
+          <w:rFonts w:ascii="inherit" w:eastAsia="Times New Roman" w:hAnsi="inherit" w:cs="Courier New"/>
+          <w:b/>
+          <w:bCs/>
+          <w:color w:val="0000FF"/>
+          <w:sz w:val="20"/>
+          <w:szCs w:val="20"/>
+        </w:rPr>
+      </w:pPr>
+      <w:r>
+        <w:rPr>
+          <w:rFonts w:ascii="inherit" w:eastAsia="Times New Roman" w:hAnsi="inherit" w:cs="Courier New"/>
+          <w:b/>
+          <w:bCs/>
+          <w:color w:val="0000FF"/>
+          <w:sz w:val="20"/>
+          <w:szCs w:val="20"/>
+        </w:rPr>
+        <w:tab/>
+        <w:t>Tues – 2 hours</w:t>
+      </w:r>
+    </w:p>
+    <w:p>
+      <w:pPr>
+        <w:tabs>
+          <w:tab w:val="left" w:pos="916"/>
+          <w:tab w:val="left" w:pos="1832"/>
+          <w:tab w:val="left" w:pos="2748"/>
+          <w:tab w:val="left" w:pos="3664"/>
+          <w:tab w:val="left" w:pos="4580"/>
+          <w:tab w:val="left" w:pos="5496"/>
+          <w:tab w:val="left" w:pos="6412"/>
+          <w:tab w:val="left" w:pos="7328"/>
+          <w:tab w:val="left" w:pos="8244"/>
+          <w:tab w:val="left" w:pos="9160"/>
+          <w:tab w:val="left" w:pos="10076"/>
+          <w:tab w:val="left" w:pos="10992"/>
+          <w:tab w:val="left" w:pos="11908"/>
+          <w:tab w:val="left" w:pos="12824"/>
+          <w:tab w:val="left" w:pos="13740"/>
+          <w:tab w:val="left" w:pos="14656"/>
+        </w:tabs>
+        <w:spacing w:after="0" w:line="240" w:lineRule="auto"/>
+        <w:rPr>
+          <w:rFonts w:ascii="inherit" w:eastAsia="Times New Roman" w:hAnsi="inherit" w:cs="Courier New"/>
+          <w:color w:val="1D1C1D"/>
+          <w:sz w:val="20"/>
+          <w:szCs w:val="20"/>
+        </w:rPr>
+      </w:pPr>
+      <w:r>
+        <w:rPr>
+          <w:rFonts w:ascii="inherit" w:eastAsia="Times New Roman" w:hAnsi="inherit" w:cs="Courier New"/>
+          <w:b/>
+          <w:bCs/>
+          <w:color w:val="0000FF"/>
+          <w:sz w:val="20"/>
+          <w:szCs w:val="20"/>
+        </w:rPr>
+        <w:tab/>
+      </w:r>
+      <w:r>
+        <w:rPr>
+          <w:rFonts w:ascii="inherit" w:eastAsia="Times New Roman" w:hAnsi="inherit" w:cs="Courier New"/>
+          <w:b/>
+          <w:bCs/>
+          <w:color w:val="0000FF"/>
+          <w:sz w:val="20"/>
+          <w:szCs w:val="20"/>
+        </w:rPr>
+        <w:tab/>
+        <w:t>Research SQL embed injection</w:t>
       </w:r>
     </w:p>
     <w:p>
@@ -296,6 +435,15 @@
           <w:sz w:val="36"/>
           <w:szCs w:val="36"/>
         </w:rPr>
+        <w:t xml:space="preserve">? </w:t>
+      </w:r>
+      <w:r>
+        <w:rPr>
+          <w:rFonts w:ascii="inherit" w:eastAsia="Times New Roman" w:hAnsi="inherit" w:cs="Courier New"/>
+          <w:color w:val="1D1C1D"/>
+          <w:sz w:val="36"/>
+          <w:szCs w:val="36"/>
+        </w:rPr>
         <w:t xml:space="preserve">Make sure you save and require the MySQL and Inquirer </w:t>
       </w:r>
       <w:proofErr w:type="spellStart"/>
@@ -438,16 +586,38 @@
           <w:szCs w:val="20"/>
         </w:rPr>
       </w:pPr>
-      <w:r>
-        <w:rPr>
-          <w:rFonts w:ascii="inherit" w:eastAsia="Times New Roman" w:hAnsi="inherit" w:cs="Courier New"/>
-          <w:color w:val="1D1C1D"/>
-          <w:sz w:val="20"/>
-          <w:szCs w:val="20"/>
-        </w:rPr>
-        <w:t xml:space="preserve">Make sure you use the normal GitHub. Because this is a CLI App, there will be no need to deploy it to </w:t>
-      </w:r>
       <w:proofErr w:type="spellStart"/>
+      <w:proofErr w:type="gramStart"/>
+      <w:r>
+        <w:rPr>
+          <w:rFonts w:ascii="inherit" w:eastAsia="Times New Roman" w:hAnsi="inherit" w:cs="Courier New"/>
+          <w:color w:val="1D1C1D"/>
+          <w:sz w:val="20"/>
+          <w:szCs w:val="20"/>
+        </w:rPr>
+        <w:t>x</w:t>
+      </w:r>
+      <w:r>
+        <w:rPr>
+          <w:rFonts w:ascii="inherit" w:eastAsia="Times New Roman" w:hAnsi="inherit" w:cs="Courier New"/>
+          <w:color w:val="1D1C1D"/>
+          <w:sz w:val="20"/>
+          <w:szCs w:val="20"/>
+        </w:rPr>
+        <w:t>Make</w:t>
+      </w:r>
+      <w:proofErr w:type="spellEnd"/>
+      <w:proofErr w:type="gramEnd"/>
+      <w:r>
+        <w:rPr>
+          <w:rFonts w:ascii="inherit" w:eastAsia="Times New Roman" w:hAnsi="inherit" w:cs="Courier New"/>
+          <w:color w:val="1D1C1D"/>
+          <w:sz w:val="20"/>
+          <w:szCs w:val="20"/>
+        </w:rPr>
+        <w:t xml:space="preserve"> sure you use the normal GitHub. Because this is a CLI App, there will be no need to deploy it to </w:t>
+      </w:r>
+      <w:proofErr w:type="spellStart"/>
       <w:r>
         <w:rPr>
           <w:rFonts w:ascii="inherit" w:eastAsia="Times New Roman" w:hAnsi="inherit" w:cs="Courier New"/>
@@ -465,7 +635,47 @@
           <w:sz w:val="20"/>
           <w:szCs w:val="20"/>
         </w:rPr>
-        <w:t xml:space="preserve">. This time, though, you need to include screenshots, a gif, and/or a video showing us that you got the app working with no bugs. You can include these screenshots or a link to a video in a </w:t>
+        <w:t xml:space="preserve">. </w:t>
+      </w:r>
+    </w:p>
+    <w:p>
+      <w:pPr>
+        <w:tabs>
+          <w:tab w:val="left" w:pos="916"/>
+          <w:tab w:val="left" w:pos="1832"/>
+          <w:tab w:val="left" w:pos="2748"/>
+          <w:tab w:val="left" w:pos="3664"/>
+          <w:tab w:val="left" w:pos="4580"/>
+          <w:tab w:val="left" w:pos="5496"/>
+          <w:tab w:val="left" w:pos="6412"/>
+          <w:tab w:val="left" w:pos="7328"/>
+          <w:tab w:val="left" w:pos="8244"/>
+          <w:tab w:val="left" w:pos="9160"/>
+          <w:tab w:val="left" w:pos="10076"/>
+          <w:tab w:val="left" w:pos="10992"/>
+          <w:tab w:val="left" w:pos="11908"/>
+          <w:tab w:val="left" w:pos="12824"/>
+          <w:tab w:val="left" w:pos="13740"/>
+          <w:tab w:val="left" w:pos="14656"/>
+        </w:tabs>
+        <w:spacing w:after="0" w:line="240" w:lineRule="auto"/>
+        <w:rPr>
+          <w:rFonts w:ascii="inherit" w:eastAsia="Times New Roman" w:hAnsi="inherit" w:cs="Courier New"/>
+          <w:color w:val="1D1C1D"/>
+          <w:sz w:val="20"/>
+          <w:szCs w:val="20"/>
+        </w:rPr>
+      </w:pPr>
+      <w:bookmarkStart w:id="0" w:name="_GoBack"/>
+      <w:bookmarkEnd w:id="0"/>
+      <w:r>
+        <w:rPr>
+          <w:rFonts w:ascii="inherit" w:eastAsia="Times New Roman" w:hAnsi="inherit" w:cs="Courier New"/>
+          <w:color w:val="1D1C1D"/>
+          <w:sz w:val="20"/>
+          <w:szCs w:val="20"/>
+        </w:rPr>
+        <w:t xml:space="preserve">This time, though, you need to include screenshots, a gif, and/or a video showing us that you got the app working with no bugs. You can include these screenshots or a link to a video in a </w:t>
       </w:r>
       <w:r>
         <w:rPr>
@@ -1217,7 +1427,45 @@
           <w:sz w:val="36"/>
           <w:szCs w:val="36"/>
         </w:rPr>
-        <w:t xml:space="preserve">1. Create a MySQL Database called </w:t>
+        <w:t>X</w:t>
+      </w:r>
+      <w:r>
+        <w:rPr>
+          <w:rFonts w:ascii="inherit" w:eastAsia="Times New Roman" w:hAnsi="inherit" w:cs="Courier New"/>
+          <w:color w:val="0055AA"/>
+          <w:sz w:val="36"/>
+          <w:szCs w:val="36"/>
+        </w:rPr>
+        <w:t xml:space="preserve">1. </w:t>
+      </w:r>
+      <w:proofErr w:type="spellStart"/>
+      <w:r>
+        <w:rPr>
+          <w:rFonts w:ascii="inherit" w:eastAsia="Times New Roman" w:hAnsi="inherit" w:cs="Courier New"/>
+          <w:color w:val="0055AA"/>
+          <w:sz w:val="36"/>
+          <w:szCs w:val="36"/>
+        </w:rPr>
+        <w:t>X</w:t>
+      </w:r>
+      <w:r>
+        <w:rPr>
+          <w:rFonts w:ascii="inherit" w:eastAsia="Times New Roman" w:hAnsi="inherit" w:cs="Courier New"/>
+          <w:color w:val="0055AA"/>
+          <w:sz w:val="36"/>
+          <w:szCs w:val="36"/>
+        </w:rPr>
+        <w:t>Create</w:t>
+      </w:r>
+      <w:proofErr w:type="spellEnd"/>
+      <w:r>
+        <w:rPr>
+          <w:rFonts w:ascii="inherit" w:eastAsia="Times New Roman" w:hAnsi="inherit" w:cs="Courier New"/>
+          <w:color w:val="0055AA"/>
+          <w:sz w:val="36"/>
+          <w:szCs w:val="36"/>
+        </w:rPr>
+        <w:t xml:space="preserve"> a MySQL Database called </w:t>
       </w:r>
       <w:r>
         <w:rPr>
@@ -1324,7 +1572,6 @@
           <w:szCs w:val="36"/>
         </w:rPr>
       </w:pPr>
-      <w:proofErr w:type="gramStart"/>
       <w:r>
         <w:rPr>
           <w:rFonts w:ascii="inherit" w:eastAsia="Times New Roman" w:hAnsi="inherit" w:cs="Courier New"/>
@@ -1332,7 +1579,7 @@
           <w:sz w:val="36"/>
           <w:szCs w:val="36"/>
         </w:rPr>
-        <w:t>x</w:t>
+        <w:t>X</w:t>
       </w:r>
       <w:r>
         <w:rPr>
@@ -1341,9 +1588,9 @@
           <w:sz w:val="36"/>
           <w:szCs w:val="36"/>
         </w:rPr>
-        <w:t>2</w:t>
-      </w:r>
-      <w:proofErr w:type="gramEnd"/>
+        <w:t xml:space="preserve">2. </w:t>
+      </w:r>
+      <w:proofErr w:type="spellStart"/>
       <w:r>
         <w:rPr>
           <w:rFonts w:ascii="inherit" w:eastAsia="Times New Roman" w:hAnsi="inherit" w:cs="Courier New"/>
@@ -1351,7 +1598,26 @@
           <w:sz w:val="36"/>
           <w:szCs w:val="36"/>
         </w:rPr>
-        <w:t xml:space="preserve">. Then create a Table inside of that database called </w:t>
+        <w:t>X</w:t>
+      </w:r>
+      <w:r>
+        <w:rPr>
+          <w:rFonts w:ascii="inherit" w:eastAsia="Times New Roman" w:hAnsi="inherit" w:cs="Courier New"/>
+          <w:color w:val="0055AA"/>
+          <w:sz w:val="36"/>
+          <w:szCs w:val="36"/>
+        </w:rPr>
+        <w:t>Then</w:t>
+      </w:r>
+      <w:proofErr w:type="spellEnd"/>
+      <w:r>
+        <w:rPr>
+          <w:rFonts w:ascii="inherit" w:eastAsia="Times New Roman" w:hAnsi="inherit" w:cs="Courier New"/>
+          <w:color w:val="0055AA"/>
+          <w:sz w:val="36"/>
+          <w:szCs w:val="36"/>
+        </w:rPr>
+        <w:t xml:space="preserve"> create a Table inside of that database called </w:t>
       </w:r>
       <w:r>
         <w:rPr>
@@ -1445,6 +1711,15 @@
           <w:sz w:val="36"/>
           <w:szCs w:val="36"/>
         </w:rPr>
+        <w:t>X</w:t>
+      </w:r>
+      <w:r>
+        <w:rPr>
+          <w:rFonts w:ascii="inherit" w:eastAsia="Times New Roman" w:hAnsi="inherit" w:cs="Courier New"/>
+          <w:color w:val="0055AA"/>
+          <w:sz w:val="36"/>
+          <w:szCs w:val="36"/>
+        </w:rPr>
         <w:t>3. The products table should have each of the following columns:</w:t>
       </w:r>
     </w:p>
@@ -1521,6 +1796,7 @@
           <w:sz w:val="36"/>
           <w:szCs w:val="36"/>
         </w:rPr>
+        <w:lastRenderedPageBreak/>
         <w:t xml:space="preserve">   </w:t>
       </w:r>
       <w:r>
@@ -1639,7 +1915,6 @@
           <w:sz w:val="36"/>
           <w:szCs w:val="36"/>
         </w:rPr>
-        <w:lastRenderedPageBreak/>
         <w:t xml:space="preserve">   </w:t>
       </w:r>
       <w:r>
@@ -2081,6 +2356,7 @@
           <w:szCs w:val="36"/>
         </w:rPr>
       </w:pPr>
+      <w:proofErr w:type="gramStart"/>
       <w:r>
         <w:rPr>
           <w:rFonts w:ascii="inherit" w:eastAsia="Times New Roman" w:hAnsi="inherit" w:cs="Courier New"/>
@@ -2088,7 +2364,26 @@
           <w:sz w:val="36"/>
           <w:szCs w:val="36"/>
         </w:rPr>
-        <w:t>4. Populate this database with around 10 different products. (</w:t>
+        <w:t>x</w:t>
+      </w:r>
+      <w:r>
+        <w:rPr>
+          <w:rFonts w:ascii="inherit" w:eastAsia="Times New Roman" w:hAnsi="inherit" w:cs="Courier New"/>
+          <w:color w:val="0055AA"/>
+          <w:sz w:val="36"/>
+          <w:szCs w:val="36"/>
+        </w:rPr>
+        <w:t>4</w:t>
+      </w:r>
+      <w:proofErr w:type="gramEnd"/>
+      <w:r>
+        <w:rPr>
+          <w:rFonts w:ascii="inherit" w:eastAsia="Times New Roman" w:hAnsi="inherit" w:cs="Courier New"/>
+          <w:color w:val="0055AA"/>
+          <w:sz w:val="36"/>
+          <w:szCs w:val="36"/>
+        </w:rPr>
+        <w:t>. Populate this database with around 10 different products. (</w:t>
       </w:r>
       <w:proofErr w:type="gramStart"/>
       <w:r>
@@ -2177,6 +2472,7 @@
           <w:szCs w:val="36"/>
         </w:rPr>
       </w:pPr>
+      <w:proofErr w:type="gramStart"/>
       <w:r>
         <w:rPr>
           <w:rFonts w:ascii="inherit" w:eastAsia="Times New Roman" w:hAnsi="inherit" w:cs="Courier New"/>
@@ -2184,7 +2480,26 @@
           <w:sz w:val="36"/>
           <w:szCs w:val="36"/>
         </w:rPr>
-        <w:t xml:space="preserve">5. Then create a Node application called </w:t>
+        <w:t>x</w:t>
+      </w:r>
+      <w:r>
+        <w:rPr>
+          <w:rFonts w:ascii="inherit" w:eastAsia="Times New Roman" w:hAnsi="inherit" w:cs="Courier New"/>
+          <w:color w:val="0055AA"/>
+          <w:sz w:val="36"/>
+          <w:szCs w:val="36"/>
+        </w:rPr>
+        <w:t>5</w:t>
+      </w:r>
+      <w:proofErr w:type="gramEnd"/>
+      <w:r>
+        <w:rPr>
+          <w:rFonts w:ascii="inherit" w:eastAsia="Times New Roman" w:hAnsi="inherit" w:cs="Courier New"/>
+          <w:color w:val="0055AA"/>
+          <w:sz w:val="36"/>
+          <w:szCs w:val="36"/>
+        </w:rPr>
+        <w:t xml:space="preserve">. Then create a Node application called </w:t>
       </w:r>
       <w:r>
         <w:rPr>
@@ -2573,7 +2888,6 @@
         </w:rPr>
         <w:t xml:space="preserve">* If not, the app should log a phrase like </w:t>
       </w:r>
-      <w:bookmarkStart w:id="0" w:name="_GoBack"/>
       <w:r>
         <w:rPr>
           <w:rFonts w:ascii="inherit" w:eastAsia="Times New Roman" w:hAnsi="inherit" w:cs="Courier New"/>
@@ -2593,7 +2907,6 @@
         </w:rPr>
         <w:t>!`</w:t>
       </w:r>
-      <w:bookmarkEnd w:id="0"/>
       <w:proofErr w:type="gramEnd"/>
       <w:r>
         <w:rPr>
@@ -2868,6 +3181,7 @@
           <w:sz w:val="36"/>
           <w:szCs w:val="36"/>
         </w:rPr>
+        <w:lastRenderedPageBreak/>
         <w:t>- - -</w:t>
       </w:r>
     </w:p>
@@ -2944,7 +3258,6 @@
           <w:sz w:val="20"/>
           <w:szCs w:val="20"/>
         </w:rPr>
-        <w:lastRenderedPageBreak/>
         <w:t>* If this activity took you between 8-10 hours, then you've put enough time into this assignment. Feel free to stop here -- unless you want to take on the next challenge.</w:t>
       </w:r>
     </w:p>
@@ -5468,6 +5781,7 @@
           <w:sz w:val="20"/>
           <w:szCs w:val="20"/>
         </w:rPr>
+        <w:lastRenderedPageBreak/>
         <w:t xml:space="preserve">| </w:t>
       </w:r>
       <w:proofErr w:type="spellStart"/>
@@ -5750,7 +6064,6 @@
           <w:sz w:val="20"/>
           <w:szCs w:val="20"/>
         </w:rPr>
-        <w:lastRenderedPageBreak/>
         <w:t>| 02            | Clothing        | 60000           | 100000        | 40000        |</w:t>
       </w:r>
     </w:p>

</xml_diff>